<commit_message>
Added description to the chapters - Every chapter has now a person responsible for it
</commit_message>
<xml_diff>
--- a/Project Pink/doc/task04/Software Requirements Document.docx
+++ b/Project Pink/doc/task04/Software Requirements Document.docx
@@ -60,6 +60,7 @@
               <w:dataBinding w:prefixMappings="xmlns:ns0='http://purl.org/dc/elements/1.1/' xmlns:ns1='http://schemas.openxmlformats.org/package/2006/metadata/core-properties' " w:xpath="/ns1:coreProperties[1]/ns0:title[1]" w:storeItemID="{6C3C8BC8-F283-45AE-878A-BAB7291924A1}"/>
               <w:text/>
             </w:sdtPr>
+            <w:sdtEndPr/>
             <w:sdtContent>
               <w:r>
                 <w:rPr>
@@ -90,9 +91,9 @@
             <w:placeholder>
               <w:docPart w:val="374E473551EAE340AEB82B34E01F3F46"/>
             </w:placeholder>
-            <w:showingPlcHdr/>
             <w:text/>
           </w:sdtPr>
+          <w:sdtEndPr/>
           <w:sdtContent>
             <w:p>
               <w:pPr>
@@ -117,7 +118,7 @@
                   <w:sz w:val="36"/>
                   <w:szCs w:val="32"/>
                 </w:rPr>
-                <w:t>[Document Subtitle]</w:t>
+                <w:t>HMC-PMS</w:t>
               </w:r>
             </w:p>
           </w:sdtContent>
@@ -151,6 +152,7 @@
               <w:dataBinding w:prefixMappings="xmlns:ns0='http://purl.org/dc/elements/1.1/' xmlns:ns1='http://schemas.openxmlformats.org/package/2006/metadata/core-properties' " w:xpath="/ns1:coreProperties[1]/ns0:creator[1]" w:storeItemID="{6C3C8BC8-F283-45AE-878A-BAB7291924A1}"/>
               <w:text/>
             </w:sdtPr>
+            <w:sdtEndPr/>
             <w:sdtContent>
               <w:r>
                 <w:rPr>
@@ -205,6 +207,7 @@
             <w:dataBinding w:prefixMappings="xmlns:ns0='http://schemas.microsoft.com/office/2006/coverPageProps' " w:xpath="/ns0:CoverPageProperties[1]/ns0:Abstract[1]" w:storeItemID="{55AF091B-3C7A-41E3-B477-F2FDAA23CFDA}"/>
             <w:text/>
           </w:sdtPr>
+          <w:sdtEndPr/>
           <w:sdtContent>
             <w:p>
               <w:pPr>
@@ -247,6 +250,15 @@
     </w:sdt>
     <w:sdt>
       <w:sdtPr>
+        <w:rPr>
+          <w:rFonts w:asciiTheme="minorHAnsi" w:eastAsiaTheme="minorEastAsia" w:hAnsiTheme="minorHAnsi" w:cstheme="minorBidi"/>
+          <w:b w:val="0"/>
+          <w:bCs w:val="0"/>
+          <w:color w:val="auto"/>
+          <w:sz w:val="24"/>
+          <w:szCs w:val="24"/>
+          <w:lang w:val="de-CH"/>
+        </w:rPr>
         <w:id w:val="-405154771"/>
         <w:docPartObj>
           <w:docPartGallery w:val="Table of Contents"/>
@@ -255,12 +267,7 @@
       </w:sdtPr>
       <w:sdtEndPr>
         <w:rPr>
-          <w:rFonts w:asciiTheme="minorHAnsi" w:eastAsiaTheme="minorEastAsia" w:hAnsiTheme="minorHAnsi" w:cstheme="minorBidi"/>
           <w:noProof/>
-          <w:color w:val="auto"/>
-          <w:sz w:val="24"/>
-          <w:szCs w:val="24"/>
-          <w:lang w:val="de-CH"/>
         </w:rPr>
       </w:sdtEndPr>
       <w:sdtContent>
@@ -1102,8 +1109,6 @@
       <w:r>
         <w:t xml:space="preserve"> Simu</w:t>
       </w:r>
-      <w:bookmarkStart w:id="5" w:name="_GoBack"/>
-      <w:bookmarkEnd w:id="5"/>
     </w:p>
     <w:p>
       <w:pPr>
@@ -1116,7 +1121,7 @@
           <w:szCs w:val="32"/>
         </w:rPr>
       </w:pPr>
-      <w:bookmarkStart w:id="6" w:name="_Toc225428114"/>
+      <w:bookmarkStart w:id="5" w:name="_Toc225428114"/>
       <w:r>
         <w:br w:type="page"/>
       </w:r>
@@ -1128,7 +1133,7 @@
       <w:r>
         <w:t>Definition Systemanforderungen</w:t>
       </w:r>
-      <w:bookmarkEnd w:id="6"/>
+      <w:bookmarkEnd w:id="5"/>
     </w:p>
     <w:p>
       <w:r>
@@ -1142,15 +1147,18 @@
       <w:pPr>
         <w:pStyle w:val="Heading1"/>
       </w:pPr>
-      <w:bookmarkStart w:id="7" w:name="_Toc225428115"/>
+      <w:bookmarkStart w:id="6" w:name="_Toc225428115"/>
       <w:r>
         <w:t>Systemmodelle</w:t>
       </w:r>
-      <w:bookmarkEnd w:id="7"/>
+      <w:bookmarkEnd w:id="6"/>
     </w:p>
     <w:p>
       <w:r>
         <w:t>Fällt weg</w:t>
+      </w:r>
+      <w:r>
+        <w:t xml:space="preserve"> (Fränzi)</w:t>
       </w:r>
     </w:p>
     <w:p>
@@ -1164,7 +1172,7 @@
           <w:szCs w:val="32"/>
         </w:rPr>
       </w:pPr>
-      <w:bookmarkStart w:id="8" w:name="_Toc225428116"/>
+      <w:bookmarkStart w:id="7" w:name="_Toc225428116"/>
       <w:r>
         <w:br w:type="page"/>
       </w:r>
@@ -1176,7 +1184,7 @@
       <w:r>
         <w:t>System Entwicklung</w:t>
       </w:r>
-      <w:bookmarkEnd w:id="8"/>
+      <w:bookmarkEnd w:id="7"/>
     </w:p>
     <w:p>
       <w:r>
@@ -1190,15 +1198,18 @@
       <w:pPr>
         <w:pStyle w:val="Heading1"/>
       </w:pPr>
-      <w:bookmarkStart w:id="9" w:name="_Toc225428117"/>
+      <w:bookmarkStart w:id="8" w:name="_Toc225428117"/>
       <w:r>
         <w:t>Test</w:t>
       </w:r>
-      <w:bookmarkEnd w:id="9"/>
+      <w:bookmarkEnd w:id="8"/>
     </w:p>
     <w:p>
       <w:r>
         <w:t>Fällt weg</w:t>
+      </w:r>
+      <w:r>
+        <w:t xml:space="preserve"> (Fränzi)</w:t>
       </w:r>
     </w:p>
     <w:p>
@@ -1212,7 +1223,7 @@
           <w:szCs w:val="32"/>
         </w:rPr>
       </w:pPr>
-      <w:bookmarkStart w:id="10" w:name="_Toc225428118"/>
+      <w:bookmarkStart w:id="9" w:name="_Toc225428118"/>
       <w:r>
         <w:br w:type="page"/>
       </w:r>
@@ -1224,7 +1235,7 @@
       <w:r>
         <w:t>Anhang</w:t>
       </w:r>
-      <w:bookmarkEnd w:id="10"/>
+      <w:bookmarkEnd w:id="9"/>
     </w:p>
     <w:p>
       <w:r>
@@ -1235,13 +1246,19 @@
       <w:pPr>
         <w:pStyle w:val="Heading1"/>
       </w:pPr>
-      <w:bookmarkStart w:id="11" w:name="_Toc225428119"/>
+      <w:bookmarkStart w:id="10" w:name="_Toc225428119"/>
       <w:r>
         <w:t>Index</w:t>
       </w:r>
+      <w:bookmarkEnd w:id="10"/>
+    </w:p>
+    <w:p>
+      <w:r>
+        <w:t>-</w:t>
+      </w:r>
+      <w:bookmarkStart w:id="11" w:name="_GoBack"/>
       <w:bookmarkEnd w:id="11"/>
     </w:p>
-    <w:p/>
     <w:sectPr>
       <w:pgSz w:w="11900" w:h="16840"/>
       <w:pgMar w:top="1440" w:right="1800" w:bottom="1440" w:left="1800" w:header="708" w:footer="708" w:gutter="0"/>
@@ -2242,37 +2259,6 @@
         </w:p>
       </w:docPartBody>
     </w:docPart>
-    <w:docPart>
-      <w:docPartPr>
-        <w:name w:val="9BE57DE2FDA3C84F81872C0DDF09A62A"/>
-        <w:category>
-          <w:name w:val="General"/>
-          <w:gallery w:val="placeholder"/>
-        </w:category>
-        <w:types>
-          <w:type w:val="bbPlcHdr"/>
-        </w:types>
-        <w:behaviors>
-          <w:behavior w:val="content"/>
-        </w:behaviors>
-        <w:guid w:val="{F7575454-AD4F-4F40-8ED0-9E4D4422822B}"/>
-      </w:docPartPr>
-      <w:docPartBody>
-        <w:p>
-          <w:pPr>
-            <w:pStyle w:val="9BE57DE2FDA3C84F81872C0DDF09A62A"/>
-          </w:pPr>
-          <w:r>
-            <w:rPr>
-              <w:rFonts w:asciiTheme="majorHAnsi" w:hAnsiTheme="majorHAnsi"/>
-              <w:color w:val="000000" w:themeColor="text1"/>
-              <w:sz w:val="28"/>
-            </w:rPr>
-            <w:t>[Type the abstract of the document here. The abstract is typically a short summary of the contents of the document.]</w:t>
-          </w:r>
-        </w:p>
-      </w:docPartBody>
-    </w:docPart>
   </w:docParts>
 </w:glossaryDocument>
 </file>
@@ -2299,7 +2285,7 @@
     <w:charset w:val="00"/>
     <w:family w:val="auto"/>
     <w:pitch w:val="variable"/>
-    <w:sig w:usb0="00000003" w:usb1="00000000" w:usb2="00000000" w:usb3="00000000" w:csb0="00000001" w:csb1="00000000"/>
+    <w:sig w:usb0="E0002AFF" w:usb1="C0007841" w:usb2="00000009" w:usb3="00000000" w:csb0="000001FF" w:csb1="00000000"/>
   </w:font>
   <w:font w:name="Calibri">
     <w:panose1 w:val="020F0502020204030204"/>
@@ -2335,7 +2321,7 @@
     <w:charset w:val="00"/>
     <w:family w:val="auto"/>
     <w:pitch w:val="variable"/>
-    <w:sig w:usb0="00000003" w:usb1="00000000" w:usb2="00000000" w:usb3="00000000" w:csb0="00000001" w:csb1="00000000"/>
+    <w:sig w:usb0="E0002AFF" w:usb1="C0007843" w:usb2="00000009" w:usb3="00000000" w:csb0="000001FF" w:csb1="00000000"/>
   </w:font>
 </w:fonts>
 </file>
@@ -2355,6 +2341,7 @@
   <w:rsids>
     <w:rsidRoot w:val="00034AD0"/>
     <w:rsid w:val="00034AD0"/>
+    <w:rsid w:val="007E0450"/>
   </w:rsids>
   <m:mathPr>
     <m:mathFont m:val="Cambria Math"/>
@@ -3170,7 +3157,7 @@
 </file>
 
 <file path=customXml/itemProps1.xml><?xml version="1.0" encoding="utf-8"?>
-<ds:datastoreItem xmlns:ds="http://schemas.openxmlformats.org/officeDocument/2006/customXml" ds:itemID="{4CC99FB4-FBCB-2A46-A6A7-BD44B83D3DE4}">
+<ds:datastoreItem xmlns:ds="http://schemas.openxmlformats.org/officeDocument/2006/customXml" ds:itemID="{FEBA0EC7-B002-E048-91A7-FD5F8CAB4E44}">
   <ds:schemaRefs>
     <ds:schemaRef ds:uri="http://schemas.openxmlformats.org/officeDocument/2006/bibliography"/>
   </ds:schemaRefs>

</xml_diff>